<commit_message>
HTML, JS, Documentation Changes
fixed HTML, JS, added screenshots to documentation
</commit_message>
<xml_diff>
--- a/FAJARDO_GARCIA_ITPL_OE2.docx
+++ b/FAJARDO_GARCIA_ITPL_OE2.docx
@@ -1077,7 +1077,6 @@
     </w:p>
     <w:p>
       <w:pPr>
-        <w:ind w:left="1080"/>
         <w:jc w:val="both"/>
         <w:rPr>
           <w:rFonts w:ascii="Arial" w:hAnsi="Arial" w:cs="Arial"/>
@@ -1087,25 +1086,14 @@
       <w:r>
         <w:rPr>
           <w:rFonts w:ascii="Arial" w:hAnsi="Arial" w:cs="Arial"/>
-          <w:bCs/>
-        </w:rPr>
-        <w:t>Hello</w:t>
+          <w:b/>
+        </w:rPr>
+        <w:t>INITIAL</w:t>
       </w:r>
     </w:p>
     <w:p>
       <w:pPr>
-        <w:ind w:left="1080"/>
-        <w:jc w:val="both"/>
-        <w:rPr>
-          <w:rFonts w:ascii="Arial" w:hAnsi="Arial" w:cs="Arial"/>
-          <w:bCs/>
-        </w:rPr>
-      </w:pPr>
-    </w:p>
-    <w:p>
-      <w:pPr>
-        <w:ind w:left="1080"/>
-        <w:jc w:val="both"/>
+        <w:jc w:val="center"/>
         <w:rPr>
           <w:rFonts w:ascii="Arial" w:hAnsi="Arial" w:cs="Arial"/>
           <w:bCs/>
@@ -1118,10 +1106,10 @@
         </w:rPr>
         <w:lastRenderedPageBreak/>
         <w:drawing>
-          <wp:inline distT="0" distB="0" distL="0" distR="0" wp14:anchorId="6EFAA70D" wp14:editId="4FF611BD">
-            <wp:extent cx="5440680" cy="2327910"/>
+          <wp:inline distT="0" distB="0" distL="0" distR="0" wp14:anchorId="2A0F0376" wp14:editId="45250618">
+            <wp:extent cx="5440680" cy="2789555"/>
             <wp:effectExtent l="0" t="0" r="7620" b="0"/>
-            <wp:docPr id="745964000" name="Picture 1" descr="A screenshot of a computer&#10;&#10;Description automatically generated"/>
+            <wp:docPr id="946745503" name="Picture 1"/>
             <wp:cNvGraphicFramePr>
               <a:graphicFrameLocks xmlns:a="http://schemas.openxmlformats.org/drawingml/2006/main" noChangeAspect="1"/>
             </wp:cNvGraphicFramePr>
@@ -1129,7 +1117,7 @@
               <a:graphicData uri="http://schemas.openxmlformats.org/drawingml/2006/picture">
                 <pic:pic xmlns:pic="http://schemas.openxmlformats.org/drawingml/2006/picture">
                   <pic:nvPicPr>
-                    <pic:cNvPr id="745964000" name="Picture 1" descr="A screenshot of a computer&#10;&#10;Description automatically generated"/>
+                    <pic:cNvPr id="946745503" name=""/>
                     <pic:cNvPicPr/>
                   </pic:nvPicPr>
                   <pic:blipFill>
@@ -1141,7 +1129,7 @@
                   <pic:spPr>
                     <a:xfrm>
                       <a:off x="0" y="0"/>
-                      <a:ext cx="5440680" cy="2327910"/>
+                      <a:ext cx="5440680" cy="2789555"/>
                     </a:xfrm>
                     <a:prstGeom prst="rect">
                       <a:avLst/>
@@ -1152,6 +1140,326 @@
             </a:graphic>
           </wp:inline>
         </w:drawing>
+      </w:r>
+    </w:p>
+    <w:p>
+      <w:pPr>
+        <w:jc w:val="center"/>
+        <w:rPr>
+          <w:rFonts w:ascii="Arial" w:hAnsi="Arial" w:cs="Arial"/>
+          <w:bCs/>
+        </w:rPr>
+      </w:pPr>
+      <w:r>
+        <w:rPr>
+          <w:rFonts w:ascii="Arial" w:hAnsi="Arial" w:cs="Arial"/>
+          <w:bCs/>
+        </w:rPr>
+        <w:t>Fig. 1.0, Initial UI</w:t>
+      </w:r>
+    </w:p>
+    <w:p>
+      <w:pPr>
+        <w:jc w:val="center"/>
+        <w:rPr>
+          <w:rFonts w:ascii="Arial" w:hAnsi="Arial" w:cs="Arial"/>
+          <w:bCs/>
+        </w:rPr>
+      </w:pPr>
+    </w:p>
+    <w:p>
+      <w:pPr>
+        <w:jc w:val="center"/>
+        <w:rPr>
+          <w:rFonts w:ascii="Arial" w:hAnsi="Arial" w:cs="Arial"/>
+          <w:bCs/>
+        </w:rPr>
+      </w:pPr>
+      <w:r>
+        <w:rPr>
+          <w:rFonts w:ascii="Arial" w:hAnsi="Arial" w:cs="Arial"/>
+          <w:bCs/>
+        </w:rPr>
+        <w:lastRenderedPageBreak/>
+        <w:drawing>
+          <wp:inline distT="0" distB="0" distL="0" distR="0" wp14:anchorId="48DB55E2" wp14:editId="32F1BE56">
+            <wp:extent cx="5440680" cy="5178425"/>
+            <wp:effectExtent l="0" t="0" r="7620" b="3175"/>
+            <wp:docPr id="568118857" name="Picture 1"/>
+            <wp:cNvGraphicFramePr>
+              <a:graphicFrameLocks xmlns:a="http://schemas.openxmlformats.org/drawingml/2006/main" noChangeAspect="1"/>
+            </wp:cNvGraphicFramePr>
+            <a:graphic xmlns:a="http://schemas.openxmlformats.org/drawingml/2006/main">
+              <a:graphicData uri="http://schemas.openxmlformats.org/drawingml/2006/picture">
+                <pic:pic xmlns:pic="http://schemas.openxmlformats.org/drawingml/2006/picture">
+                  <pic:nvPicPr>
+                    <pic:cNvPr id="568118857" name=""/>
+                    <pic:cNvPicPr/>
+                  </pic:nvPicPr>
+                  <pic:blipFill>
+                    <a:blip r:embed="rId8"/>
+                    <a:stretch>
+                      <a:fillRect/>
+                    </a:stretch>
+                  </pic:blipFill>
+                  <pic:spPr>
+                    <a:xfrm>
+                      <a:off x="0" y="0"/>
+                      <a:ext cx="5440680" cy="5178425"/>
+                    </a:xfrm>
+                    <a:prstGeom prst="rect">
+                      <a:avLst/>
+                    </a:prstGeom>
+                  </pic:spPr>
+                </pic:pic>
+              </a:graphicData>
+            </a:graphic>
+          </wp:inline>
+        </w:drawing>
+      </w:r>
+    </w:p>
+    <w:p>
+      <w:pPr>
+        <w:jc w:val="center"/>
+        <w:rPr>
+          <w:rFonts w:ascii="Arial" w:hAnsi="Arial" w:cs="Arial"/>
+          <w:bCs/>
+        </w:rPr>
+      </w:pPr>
+      <w:r>
+        <w:rPr>
+          <w:rFonts w:ascii="Arial" w:hAnsi="Arial" w:cs="Arial"/>
+          <w:bCs/>
+        </w:rPr>
+        <w:t>Fig. 1.1, Sample Upload</w:t>
+      </w:r>
+    </w:p>
+    <w:p>
+      <w:pPr>
+        <w:jc w:val="center"/>
+        <w:rPr>
+          <w:rFonts w:ascii="Arial" w:hAnsi="Arial" w:cs="Arial"/>
+          <w:bCs/>
+        </w:rPr>
+      </w:pPr>
+    </w:p>
+    <w:p>
+      <w:pPr>
+        <w:jc w:val="center"/>
+        <w:rPr>
+          <w:rFonts w:ascii="Arial" w:hAnsi="Arial" w:cs="Arial"/>
+          <w:bCs/>
+        </w:rPr>
+      </w:pPr>
+      <w:r>
+        <w:rPr>
+          <w:rFonts w:ascii="Arial" w:hAnsi="Arial" w:cs="Arial"/>
+          <w:bCs/>
+        </w:rPr>
+        <w:lastRenderedPageBreak/>
+        <w:drawing>
+          <wp:inline distT="0" distB="0" distL="0" distR="0" wp14:anchorId="20B71F96" wp14:editId="4D5B5E1F">
+            <wp:extent cx="5440680" cy="4069080"/>
+            <wp:effectExtent l="0" t="0" r="7620" b="7620"/>
+            <wp:docPr id="1905814676" name="Picture 1"/>
+            <wp:cNvGraphicFramePr>
+              <a:graphicFrameLocks xmlns:a="http://schemas.openxmlformats.org/drawingml/2006/main" noChangeAspect="1"/>
+            </wp:cNvGraphicFramePr>
+            <a:graphic xmlns:a="http://schemas.openxmlformats.org/drawingml/2006/main">
+              <a:graphicData uri="http://schemas.openxmlformats.org/drawingml/2006/picture">
+                <pic:pic xmlns:pic="http://schemas.openxmlformats.org/drawingml/2006/picture">
+                  <pic:nvPicPr>
+                    <pic:cNvPr id="1905814676" name=""/>
+                    <pic:cNvPicPr/>
+                  </pic:nvPicPr>
+                  <pic:blipFill>
+                    <a:blip r:embed="rId9"/>
+                    <a:stretch>
+                      <a:fillRect/>
+                    </a:stretch>
+                  </pic:blipFill>
+                  <pic:spPr>
+                    <a:xfrm>
+                      <a:off x="0" y="0"/>
+                      <a:ext cx="5440680" cy="4069080"/>
+                    </a:xfrm>
+                    <a:prstGeom prst="rect">
+                      <a:avLst/>
+                    </a:prstGeom>
+                  </pic:spPr>
+                </pic:pic>
+              </a:graphicData>
+            </a:graphic>
+          </wp:inline>
+        </w:drawing>
+      </w:r>
+    </w:p>
+    <w:p>
+      <w:pPr>
+        <w:jc w:val="center"/>
+        <w:rPr>
+          <w:rFonts w:ascii="Arial" w:hAnsi="Arial" w:cs="Arial"/>
+          <w:bCs/>
+        </w:rPr>
+      </w:pPr>
+      <w:r>
+        <w:rPr>
+          <w:rFonts w:ascii="Arial" w:hAnsi="Arial" w:cs="Arial"/>
+          <w:bCs/>
+        </w:rPr>
+        <w:t>Fig 1.2, Uploaded Products</w:t>
+      </w:r>
+    </w:p>
+    <w:p>
+      <w:pPr>
+        <w:jc w:val="center"/>
+        <w:rPr>
+          <w:rFonts w:ascii="Arial" w:hAnsi="Arial" w:cs="Arial"/>
+          <w:bCs/>
+        </w:rPr>
+      </w:pPr>
+    </w:p>
+    <w:p>
+      <w:pPr>
+        <w:jc w:val="center"/>
+        <w:rPr>
+          <w:rFonts w:ascii="Arial" w:hAnsi="Arial" w:cs="Arial"/>
+          <w:bCs/>
+        </w:rPr>
+      </w:pPr>
+      <w:r>
+        <w:rPr>
+          <w:rFonts w:ascii="Arial" w:hAnsi="Arial" w:cs="Arial"/>
+          <w:bCs/>
+        </w:rPr>
+        <w:lastRenderedPageBreak/>
+        <w:drawing>
+          <wp:inline distT="0" distB="0" distL="0" distR="0" wp14:anchorId="61BE3C49" wp14:editId="5A1BAB43">
+            <wp:extent cx="3736340" cy="8046720"/>
+            <wp:effectExtent l="0" t="0" r="0" b="0"/>
+            <wp:docPr id="306013534" name="Picture 1"/>
+            <wp:cNvGraphicFramePr>
+              <a:graphicFrameLocks xmlns:a="http://schemas.openxmlformats.org/drawingml/2006/main" noChangeAspect="1"/>
+            </wp:cNvGraphicFramePr>
+            <a:graphic xmlns:a="http://schemas.openxmlformats.org/drawingml/2006/main">
+              <a:graphicData uri="http://schemas.openxmlformats.org/drawingml/2006/picture">
+                <pic:pic xmlns:pic="http://schemas.openxmlformats.org/drawingml/2006/picture">
+                  <pic:nvPicPr>
+                    <pic:cNvPr id="306013534" name=""/>
+                    <pic:cNvPicPr/>
+                  </pic:nvPicPr>
+                  <pic:blipFill>
+                    <a:blip r:embed="rId10"/>
+                    <a:stretch>
+                      <a:fillRect/>
+                    </a:stretch>
+                  </pic:blipFill>
+                  <pic:spPr>
+                    <a:xfrm>
+                      <a:off x="0" y="0"/>
+                      <a:ext cx="3736340" cy="8046720"/>
+                    </a:xfrm>
+                    <a:prstGeom prst="rect">
+                      <a:avLst/>
+                    </a:prstGeom>
+                  </pic:spPr>
+                </pic:pic>
+              </a:graphicData>
+            </a:graphic>
+          </wp:inline>
+        </w:drawing>
+      </w:r>
+    </w:p>
+    <w:p>
+      <w:pPr>
+        <w:jc w:val="center"/>
+        <w:rPr>
+          <w:rFonts w:ascii="Arial" w:hAnsi="Arial" w:cs="Arial"/>
+          <w:bCs/>
+        </w:rPr>
+      </w:pPr>
+      <w:r>
+        <w:rPr>
+          <w:rFonts w:ascii="Arial" w:hAnsi="Arial" w:cs="Arial"/>
+          <w:bCs/>
+        </w:rPr>
+        <w:lastRenderedPageBreak/>
+        <w:t>Fig. 1.3, Edited Product (Zoomed)</w:t>
+      </w:r>
+    </w:p>
+    <w:p>
+      <w:pPr>
+        <w:jc w:val="center"/>
+        <w:rPr>
+          <w:rFonts w:ascii="Arial" w:hAnsi="Arial" w:cs="Arial"/>
+          <w:bCs/>
+        </w:rPr>
+      </w:pPr>
+    </w:p>
+    <w:p>
+      <w:pPr>
+        <w:jc w:val="center"/>
+        <w:rPr>
+          <w:rFonts w:ascii="Arial" w:hAnsi="Arial" w:cs="Arial"/>
+          <w:bCs/>
+        </w:rPr>
+      </w:pPr>
+      <w:r>
+        <w:rPr>
+          <w:rFonts w:ascii="Arial" w:hAnsi="Arial" w:cs="Arial"/>
+          <w:bCs/>
+        </w:rPr>
+        <w:drawing>
+          <wp:inline distT="0" distB="0" distL="0" distR="0" wp14:anchorId="713AFC5E" wp14:editId="3022FDD7">
+            <wp:extent cx="5440680" cy="4957445"/>
+            <wp:effectExtent l="0" t="0" r="7620" b="0"/>
+            <wp:docPr id="365157811" name="Picture 1"/>
+            <wp:cNvGraphicFramePr>
+              <a:graphicFrameLocks xmlns:a="http://schemas.openxmlformats.org/drawingml/2006/main" noChangeAspect="1"/>
+            </wp:cNvGraphicFramePr>
+            <a:graphic xmlns:a="http://schemas.openxmlformats.org/drawingml/2006/main">
+              <a:graphicData uri="http://schemas.openxmlformats.org/drawingml/2006/picture">
+                <pic:pic xmlns:pic="http://schemas.openxmlformats.org/drawingml/2006/picture">
+                  <pic:nvPicPr>
+                    <pic:cNvPr id="365157811" name=""/>
+                    <pic:cNvPicPr/>
+                  </pic:nvPicPr>
+                  <pic:blipFill>
+                    <a:blip r:embed="rId11"/>
+                    <a:stretch>
+                      <a:fillRect/>
+                    </a:stretch>
+                  </pic:blipFill>
+                  <pic:spPr>
+                    <a:xfrm>
+                      <a:off x="0" y="0"/>
+                      <a:ext cx="5440680" cy="4957445"/>
+                    </a:xfrm>
+                    <a:prstGeom prst="rect">
+                      <a:avLst/>
+                    </a:prstGeom>
+                  </pic:spPr>
+                </pic:pic>
+              </a:graphicData>
+            </a:graphic>
+          </wp:inline>
+        </w:drawing>
+      </w:r>
+    </w:p>
+    <w:p>
+      <w:pPr>
+        <w:jc w:val="center"/>
+        <w:rPr>
+          <w:rFonts w:ascii="Arial" w:hAnsi="Arial" w:cs="Arial"/>
+          <w:bCs/>
+        </w:rPr>
+      </w:pPr>
+      <w:r>
+        <w:rPr>
+          <w:rFonts w:ascii="Arial" w:hAnsi="Arial" w:cs="Arial"/>
+          <w:bCs/>
+        </w:rPr>
+        <w:t>Fig. 1.4, Updated Product</w:t>
       </w:r>
     </w:p>
     <w:p>
@@ -1265,8 +1573,8 @@
     <w:p/>
     <w:p/>
     <w:sectPr>
-      <w:headerReference w:type="default" r:id="rId8"/>
-      <w:footerReference w:type="default" r:id="rId9"/>
+      <w:headerReference w:type="default" r:id="rId12"/>
+      <w:footerReference w:type="default" r:id="rId13"/>
       <w:pgSz w:w="12240" w:h="15840" w:code="1"/>
       <w:pgMar w:top="1728" w:right="1512" w:bottom="1440" w:left="2160" w:header="720" w:footer="720" w:gutter="0"/>
       <w:cols w:space="720"/>

</xml_diff>